<commit_message>
Push full CSD_340 folder with submodules and files
</commit_message>
<xml_diff>
--- a/module-03/scott_csd340_assignment3-2.docx
+++ b/module-03/scott_csd340_assignment3-2.docx
@@ -184,10 +184,10 @@
           <w:noProof/>
         </w:rPr>
         <w:drawing>
-          <wp:inline distT="0" distB="0" distL="0" distR="0" wp14:anchorId="0DD51162" wp14:editId="60FD1C8A">
-            <wp:extent cx="5943600" cy="4402455"/>
+          <wp:inline distT="0" distB="0" distL="0" distR="0" wp14:anchorId="741C86EE" wp14:editId="4AE90322">
+            <wp:extent cx="5943600" cy="4561840"/>
             <wp:effectExtent l="0" t="0" r="0" b="0"/>
-            <wp:docPr id="598055414" name="Picture 1" descr="A blue and white text on a blue background&#10;&#10;AI-generated content may be incorrect."/>
+            <wp:docPr id="1263754812" name="Picture 1" descr="A screenshot of a computer&#10;&#10;AI-generated content may be incorrect."/>
             <wp:cNvGraphicFramePr>
               <a:graphicFrameLocks xmlns:a="http://schemas.openxmlformats.org/drawingml/2006/main" noChangeAspect="1"/>
             </wp:cNvGraphicFramePr>
@@ -195,7 +195,7 @@
               <a:graphicData uri="http://schemas.openxmlformats.org/drawingml/2006/picture">
                 <pic:pic xmlns:pic="http://schemas.openxmlformats.org/drawingml/2006/picture">
                   <pic:nvPicPr>
-                    <pic:cNvPr id="598055414" name="Picture 1" descr="A blue and white text on a blue background&#10;&#10;AI-generated content may be incorrect."/>
+                    <pic:cNvPr id="1263754812" name="Picture 1" descr="A screenshot of a computer&#10;&#10;AI-generated content may be incorrect."/>
                     <pic:cNvPicPr/>
                   </pic:nvPicPr>
                   <pic:blipFill>
@@ -207,7 +207,7 @@
                   <pic:spPr>
                     <a:xfrm>
                       <a:off x="0" y="0"/>
-                      <a:ext cx="5943600" cy="4402455"/>
+                      <a:ext cx="5943600" cy="4561840"/>
                     </a:xfrm>
                     <a:prstGeom prst="rect">
                       <a:avLst/>

</xml_diff>